<commit_message>
Updates r(v) graphs for NC, IL, & SC
</commit_message>
<xml_diff>
--- a/analysis/IL/IL2022-analysis.docx
+++ b/analysis/IL/IL2022-analysis.docx
@@ -144,6 +144,326 @@
     </w:p>
     <w:p/>
     <w:p>
+      <w:pPr>
+        <w:jc w:val="center"/>
+      </w:pPr>
+      <w:r>
+        <w:rPr>
+          <w:noProof/>
+        </w:rPr>
+        <w:drawing>
+          <wp:inline distT="0" distB="0" distL="0" distR="0" wp14:anchorId="07190E71" wp14:editId="23FB0CD5">
+            <wp:extent cx="4279900" cy="2857500"/>
+            <wp:effectExtent l="0" t="0" r="0" b="0"/>
+            <wp:docPr id="1" name="Picture 1" descr="Chart, line chart&#10;&#10;Description automatically generated"/>
+            <wp:cNvGraphicFramePr>
+              <a:graphicFrameLocks xmlns:a="http://schemas.openxmlformats.org/drawingml/2006/main" noChangeAspect="1"/>
+            </wp:cNvGraphicFramePr>
+            <a:graphic xmlns:a="http://schemas.openxmlformats.org/drawingml/2006/main">
+              <a:graphicData uri="http://schemas.openxmlformats.org/drawingml/2006/picture">
+                <pic:pic xmlns:pic="http://schemas.openxmlformats.org/drawingml/2006/picture">
+                  <pic:nvPicPr>
+                    <pic:cNvPr id="1" name="Picture 1" descr="Chart, line chart&#10;&#10;Description automatically generated"/>
+                    <pic:cNvPicPr/>
+                  </pic:nvPicPr>
+                  <pic:blipFill>
+                    <a:blip r:embed="rId4">
+                      <a:extLst>
+                        <a:ext uri="{28A0092B-C50C-407E-A947-70E740481C1C}">
+                          <a14:useLocalDpi xmlns:a14="http://schemas.microsoft.com/office/drawing/2010/main" val="0"/>
+                        </a:ext>
+                      </a:extLst>
+                    </a:blip>
+                    <a:stretch>
+                      <a:fillRect/>
+                    </a:stretch>
+                  </pic:blipFill>
+                  <pic:spPr>
+                    <a:xfrm>
+                      <a:off x="0" y="0"/>
+                      <a:ext cx="4279900" cy="2857500"/>
+                    </a:xfrm>
+                    <a:prstGeom prst="rect">
+                      <a:avLst/>
+                    </a:prstGeom>
+                  </pic:spPr>
+                </pic:pic>
+              </a:graphicData>
+            </a:graphic>
+          </wp:inline>
+        </w:drawing>
+      </w:r>
+    </w:p>
+    <w:p>
+      <w:pPr>
+        <w:jc w:val="center"/>
+      </w:pPr>
+    </w:p>
+    <w:p>
+      <w:commentRangeStart w:id="0"/>
+      <w:r>
+        <w:t>Hence, the two analytical starting points in the composite partisan profile are not appreciably differe</w:t>
+      </w:r>
+      <w:r>
+        <w:t>nt</w:t>
+      </w:r>
+      <w:r>
+        <w:t xml:space="preserve"> than </w:t>
+      </w:r>
+      <w:r>
+        <w:t>the</w:t>
+      </w:r>
+      <w:r>
+        <w:t xml:space="preserve"> mean</w:t>
+      </w:r>
+      <w:r>
+        <w:t>s</w:t>
+      </w:r>
+      <w:r>
+        <w:t xml:space="preserve"> </w:t>
+      </w:r>
+      <w:r>
+        <w:t xml:space="preserve">of those </w:t>
+      </w:r>
+      <w:r>
+        <w:t>for the individual elections.</w:t>
+      </w:r>
+      <w:commentRangeEnd w:id="0"/>
+      <w:r>
+        <w:rPr>
+          <w:rStyle w:val="CommentReference"/>
+        </w:rPr>
+        <w:commentReference w:id="0"/>
+      </w:r>
+    </w:p>
+    <w:p/>
+    <w:p>
+      <w:r>
+        <w:t xml:space="preserve">The absolute difference between </w:t>
+      </w:r>
+      <w:r>
+        <w:t>the estimate</w:t>
+      </w:r>
+      <w:r>
+        <w:t>d</w:t>
+      </w:r>
+      <w:r>
+        <w:t xml:space="preserve"> seat share (Sf)</w:t>
+      </w:r>
+      <w:r>
+        <w:t xml:space="preserve"> of the composite and the means for the individual elections is small (0.0</w:t>
+      </w:r>
+      <w:r>
+        <w:t>119</w:t>
+      </w:r>
+      <w:r>
+        <w:t xml:space="preserve">) </w:t>
+      </w:r>
+      <w:r>
+        <w:t>but roughly one standard error</w:t>
+      </w:r>
+      <w:r>
+        <w:t xml:space="preserve"> (</w:t>
+      </w:r>
+      <w:r>
+        <w:t>1.0366</w:t>
+      </w:r>
+      <w:r>
+        <w:t>).</w:t>
+      </w:r>
+      <w:r>
+        <w:t xml:space="preserve"> [</w:t>
+      </w:r>
+      <w:r>
+        <w:rPr>
+          <w:highlight w:val="yellow"/>
+        </w:rPr>
+        <w:t>TODO: Discuss.</w:t>
+      </w:r>
+      <w:r>
+        <w:t>]</w:t>
+      </w:r>
+    </w:p>
+    <w:p/>
+    <w:p>
+      <w:r>
+        <w:t xml:space="preserve">Hence, the starting point for inferring a S(V) curve – </w:t>
+      </w:r>
+      <w:r>
+        <w:t xml:space="preserve">the point </w:t>
+      </w:r>
+      <w:proofErr w:type="spellStart"/>
+      <w:r>
+        <w:t>Vf</w:t>
+      </w:r>
+      <w:proofErr w:type="spellEnd"/>
+      <w:r>
+        <w:t xml:space="preserve">, Sf – is not </w:t>
+      </w:r>
+      <w:r>
+        <w:t>significantly</w:t>
+      </w:r>
+      <w:r>
+        <w:t xml:space="preserve"> different than the mean</w:t>
+      </w:r>
+      <w:r>
+        <w:t>s</w:t>
+      </w:r>
+      <w:r>
+        <w:t xml:space="preserve"> for the individual elections.</w:t>
+      </w:r>
+    </w:p>
+    <w:p/>
+    <w:p>
+      <w:r>
+        <w:t xml:space="preserve">As one would expect given that, the absolute differences between the seat shares in </w:t>
+      </w:r>
+      <w:r>
+        <w:t xml:space="preserve">the inferred </w:t>
+      </w:r>
+      <w:r>
+        <w:t>S(V) curve</w:t>
+      </w:r>
+      <w:r>
+        <w:t xml:space="preserve"> (Sf) are</w:t>
+      </w:r>
+      <w:r>
+        <w:t xml:space="preserve"> very small (averaging just 0.</w:t>
+      </w:r>
+      <w:r>
+        <w:t>0058</w:t>
+      </w:r>
+      <w:r>
+        <w:t xml:space="preserve"> in the local +/– 5% range around the statewide vote share). The composite Sf</w:t>
+      </w:r>
+      <w:r>
+        <w:t>’s</w:t>
+      </w:r>
+      <w:r>
+        <w:t xml:space="preserve"> closely track the mean Sf’s</w:t>
+      </w:r>
+      <w:r>
+        <w:t xml:space="preserve"> in the local range</w:t>
+      </w:r>
+      <w:r>
+        <w:t>.</w:t>
+      </w:r>
+    </w:p>
+    <w:p/>
+    <w:p>
+      <w:pPr>
+        <w:jc w:val="center"/>
+      </w:pPr>
+      <w:r>
+        <w:rPr>
+          <w:noProof/>
+        </w:rPr>
+        <w:lastRenderedPageBreak/>
+        <w:drawing>
+          <wp:inline distT="0" distB="0" distL="0" distR="0" wp14:anchorId="18A2734D" wp14:editId="7CF43A8F">
+            <wp:extent cx="4279900" cy="4279900"/>
+            <wp:effectExtent l="0" t="0" r="0" b="0"/>
+            <wp:docPr id="2" name="Picture 2" descr="Chart, line chart&#10;&#10;Description automatically generated"/>
+            <wp:cNvGraphicFramePr>
+              <a:graphicFrameLocks xmlns:a="http://schemas.openxmlformats.org/drawingml/2006/main" noChangeAspect="1"/>
+            </wp:cNvGraphicFramePr>
+            <a:graphic xmlns:a="http://schemas.openxmlformats.org/drawingml/2006/main">
+              <a:graphicData uri="http://schemas.openxmlformats.org/drawingml/2006/picture">
+                <pic:pic xmlns:pic="http://schemas.openxmlformats.org/drawingml/2006/picture">
+                  <pic:nvPicPr>
+                    <pic:cNvPr id="2" name="Picture 2" descr="Chart, line chart&#10;&#10;Description automatically generated"/>
+                    <pic:cNvPicPr/>
+                  </pic:nvPicPr>
+                  <pic:blipFill>
+                    <a:blip r:embed="rId9">
+                      <a:extLst>
+                        <a:ext uri="{28A0092B-C50C-407E-A947-70E740481C1C}">
+                          <a14:useLocalDpi xmlns:a14="http://schemas.microsoft.com/office/drawing/2010/main" val="0"/>
+                        </a:ext>
+                      </a:extLst>
+                    </a:blip>
+                    <a:stretch>
+                      <a:fillRect/>
+                    </a:stretch>
+                  </pic:blipFill>
+                  <pic:spPr>
+                    <a:xfrm>
+                      <a:off x="0" y="0"/>
+                      <a:ext cx="4279900" cy="4279900"/>
+                    </a:xfrm>
+                    <a:prstGeom prst="rect">
+                      <a:avLst/>
+                    </a:prstGeom>
+                  </pic:spPr>
+                </pic:pic>
+              </a:graphicData>
+            </a:graphic>
+          </wp:inline>
+        </w:drawing>
+      </w:r>
+    </w:p>
+    <w:p/>
+    <w:p>
+      <w:r>
+        <w:t xml:space="preserve">The absolute differences between the main </w:t>
+      </w:r>
+      <w:r>
+        <w:t>measures of bias</w:t>
+      </w:r>
+      <w:r>
+        <w:t xml:space="preserve"> with fractional [0.0–1.0] values calculated on the composite and the means of the metrics computed on the individual elections is small (average: 0.</w:t>
+      </w:r>
+      <w:r>
+        <w:t>0056 or less than</w:t>
+      </w:r>
+      <w:r>
+        <w:t xml:space="preserve"> one percentage point</w:t>
+      </w:r>
+      <w:r>
+        <w:t xml:space="preserve">). </w:t>
+      </w:r>
+    </w:p>
+    <w:p/>
+    <w:p>
+      <w:r>
+        <w:t>The difference for declination is, however, significant (</w:t>
+      </w:r>
+      <w:r>
+        <w:t>3.9968</w:t>
+      </w:r>
+      <w:r>
+        <w:t xml:space="preserve"> or ~</w:t>
+      </w:r>
+      <w:r>
+        <w:t>4</w:t>
+      </w:r>
+      <w:r>
+        <w:t xml:space="preserve"> degrees). The SEM is also large (</w:t>
+      </w:r>
+      <w:r>
+        <w:t>3.8996</w:t>
+      </w:r>
+      <w:r>
+        <w:t xml:space="preserve"> or ~</w:t>
+      </w:r>
+      <w:r>
+        <w:t>4</w:t>
+      </w:r>
+      <w:r>
+        <w:t xml:space="preserve"> degrees). [</w:t>
+      </w:r>
+      <w:r>
+        <w:rPr>
+          <w:highlight w:val="yellow"/>
+        </w:rPr>
+        <w:t>TODO: Discuss.</w:t>
+      </w:r>
+      <w:r>
+        <w:t>]</w:t>
+      </w:r>
+    </w:p>
+    <w:p/>
+    <w:p>
       <w:r>
         <w:t>[</w:t>
       </w:r>
@@ -151,7 +471,25 @@
         <w:rPr>
           <w:highlight w:val="yellow"/>
         </w:rPr>
-        <w:t>TODO: Insert r(v) graph w/ error bars</w:t>
+        <w:t xml:space="preserve">TODO: </w:t>
+      </w:r>
+      <w:r>
+        <w:rPr>
+          <w:highlight w:val="yellow"/>
+        </w:rPr>
+        <w:t>Insert m</w:t>
+      </w:r>
+      <w:r>
+        <w:rPr>
+          <w:highlight w:val="yellow"/>
+        </w:rPr>
+        <w:t>etrics</w:t>
+      </w:r>
+      <w:r>
+        <w:rPr>
+          <w:highlight w:val="yellow"/>
+        </w:rPr>
+        <w:t xml:space="preserve"> figure w/ error bars</w:t>
       </w:r>
       <w:r>
         <w:t>]</w:t>
@@ -159,271 +497,6 @@
     </w:p>
     <w:p/>
     <w:p>
-      <w:commentRangeStart w:id="0"/>
-      <w:r>
-        <w:t>Hence, the two analytical starting points in the composite partisan profile are not appreciably differe</w:t>
-      </w:r>
-      <w:r>
-        <w:t>nt</w:t>
-      </w:r>
-      <w:r>
-        <w:t xml:space="preserve"> than </w:t>
-      </w:r>
-      <w:r>
-        <w:t>the</w:t>
-      </w:r>
-      <w:r>
-        <w:t xml:space="preserve"> mean</w:t>
-      </w:r>
-      <w:r>
-        <w:t>s</w:t>
-      </w:r>
-      <w:r>
-        <w:t xml:space="preserve"> </w:t>
-      </w:r>
-      <w:r>
-        <w:t xml:space="preserve">of those </w:t>
-      </w:r>
-      <w:r>
-        <w:t>for the individual elections.</w:t>
-      </w:r>
-      <w:commentRangeEnd w:id="0"/>
-      <w:r>
-        <w:rPr>
-          <w:rStyle w:val="CommentReference"/>
-        </w:rPr>
-        <w:commentReference w:id="0"/>
-      </w:r>
-    </w:p>
-    <w:p/>
-    <w:p>
-      <w:r>
-        <w:t xml:space="preserve">The absolute difference between </w:t>
-      </w:r>
-      <w:r>
-        <w:t>the estimate</w:t>
-      </w:r>
-      <w:r>
-        <w:t>d</w:t>
-      </w:r>
-      <w:r>
-        <w:t xml:space="preserve"> seat share (Sf)</w:t>
-      </w:r>
-      <w:r>
-        <w:t xml:space="preserve"> of the composite and the means for the individual elections is small (0.0</w:t>
-      </w:r>
-      <w:r>
-        <w:t>119</w:t>
-      </w:r>
-      <w:r>
-        <w:t xml:space="preserve">) </w:t>
-      </w:r>
-      <w:r>
-        <w:t>but roughly one standard error</w:t>
-      </w:r>
-      <w:r>
-        <w:t xml:space="preserve"> (</w:t>
-      </w:r>
-      <w:r>
-        <w:t>1.0366</w:t>
-      </w:r>
-      <w:r>
-        <w:t>).</w:t>
-      </w:r>
-      <w:r>
-        <w:t xml:space="preserve"> [</w:t>
-      </w:r>
-      <w:r>
-        <w:rPr>
-          <w:highlight w:val="yellow"/>
-        </w:rPr>
-        <w:t>TODO: Discuss.</w:t>
-      </w:r>
-      <w:r>
-        <w:t>]</w:t>
-      </w:r>
-    </w:p>
-    <w:p/>
-    <w:p>
-      <w:r>
-        <w:t xml:space="preserve">Hence, the starting point for inferring a S(V) curve – </w:t>
-      </w:r>
-      <w:r>
-        <w:t xml:space="preserve">the point </w:t>
-      </w:r>
-      <w:proofErr w:type="spellStart"/>
-      <w:r>
-        <w:t>Vf</w:t>
-      </w:r>
-      <w:proofErr w:type="spellEnd"/>
-      <w:r>
-        <w:t xml:space="preserve">, Sf – is not </w:t>
-      </w:r>
-      <w:r>
-        <w:t>significantly</w:t>
-      </w:r>
-      <w:r>
-        <w:t xml:space="preserve"> different than the mean</w:t>
-      </w:r>
-      <w:r>
-        <w:t>s</w:t>
-      </w:r>
-      <w:r>
-        <w:t xml:space="preserve"> for the individual elections.</w:t>
-      </w:r>
-    </w:p>
-    <w:p/>
-    <w:p>
-      <w:r>
-        <w:t xml:space="preserve">As one would expect given that, the absolute differences between the seat shares in </w:t>
-      </w:r>
-      <w:r>
-        <w:t xml:space="preserve">the inferred </w:t>
-      </w:r>
-      <w:r>
-        <w:t>S(V) curve</w:t>
-      </w:r>
-      <w:r>
-        <w:t xml:space="preserve"> (Sf) are</w:t>
-      </w:r>
-      <w:r>
-        <w:t xml:space="preserve"> very small (averaging just 0.</w:t>
-      </w:r>
-      <w:r>
-        <w:t>0058</w:t>
-      </w:r>
-      <w:r>
-        <w:t xml:space="preserve"> in the local +/– 5% range around the statewide vote share). The composite Sf</w:t>
-      </w:r>
-      <w:r>
-        <w:t>’s</w:t>
-      </w:r>
-      <w:r>
-        <w:t xml:space="preserve"> closely track the mean Sf’s</w:t>
-      </w:r>
-      <w:r>
-        <w:t xml:space="preserve"> in the local range</w:t>
-      </w:r>
-      <w:r>
-        <w:t>.</w:t>
-      </w:r>
-    </w:p>
-    <w:p/>
-    <w:p>
-      <w:r>
-        <w:t>[</w:t>
-      </w:r>
-      <w:r>
-        <w:rPr>
-          <w:highlight w:val="yellow"/>
-        </w:rPr>
-        <w:t xml:space="preserve">TODO: Insert </w:t>
-      </w:r>
-      <w:r>
-        <w:rPr>
-          <w:highlight w:val="yellow"/>
-        </w:rPr>
-        <w:t>S(V) curve w/ error bars</w:t>
-      </w:r>
-      <w:r>
-        <w:t>]</w:t>
-      </w:r>
-    </w:p>
-    <w:p/>
-    <w:p>
-      <w:r>
-        <w:t xml:space="preserve">The absolute differences between the main </w:t>
-      </w:r>
-      <w:r>
-        <w:t>measures of bias</w:t>
-      </w:r>
-      <w:r>
-        <w:t xml:space="preserve"> with fractional [0.0–1.0] values calculated on the composite and the means of the metrics computed on the individual elections is small (average: 0.</w:t>
-      </w:r>
-      <w:r>
-        <w:t>0056 or less than</w:t>
-      </w:r>
-      <w:r>
-        <w:t xml:space="preserve"> one percentage point</w:t>
-      </w:r>
-      <w:r>
-        <w:t xml:space="preserve">). </w:t>
-      </w:r>
-    </w:p>
-    <w:p/>
-    <w:p>
-      <w:r>
-        <w:t>The difference for declination is, however, significant (</w:t>
-      </w:r>
-      <w:r>
-        <w:t>3.9968</w:t>
-      </w:r>
-      <w:r>
-        <w:t xml:space="preserve"> or ~</w:t>
-      </w:r>
-      <w:r>
-        <w:t>4</w:t>
-      </w:r>
-      <w:r>
-        <w:t xml:space="preserve"> degrees). The SEM is also large (</w:t>
-      </w:r>
-      <w:r>
-        <w:t>3.8996</w:t>
-      </w:r>
-      <w:r>
-        <w:t xml:space="preserve"> or ~</w:t>
-      </w:r>
-      <w:r>
-        <w:t>4</w:t>
-      </w:r>
-      <w:r>
-        <w:t xml:space="preserve"> degrees). [</w:t>
-      </w:r>
-      <w:r>
-        <w:rPr>
-          <w:highlight w:val="yellow"/>
-        </w:rPr>
-        <w:t>TODO: Discuss.</w:t>
-      </w:r>
-      <w:r>
-        <w:t>]</w:t>
-      </w:r>
-    </w:p>
-    <w:p/>
-    <w:p>
-      <w:r>
-        <w:t>[</w:t>
-      </w:r>
-      <w:r>
-        <w:rPr>
-          <w:highlight w:val="yellow"/>
-        </w:rPr>
-        <w:t xml:space="preserve">TODO: </w:t>
-      </w:r>
-      <w:r>
-        <w:rPr>
-          <w:highlight w:val="yellow"/>
-        </w:rPr>
-        <w:t>Insert m</w:t>
-      </w:r>
-      <w:r>
-        <w:rPr>
-          <w:highlight w:val="yellow"/>
-        </w:rPr>
-        <w:t>etrics</w:t>
-      </w:r>
-      <w:r>
-        <w:rPr>
-          <w:highlight w:val="yellow"/>
-        </w:rPr>
-        <w:t xml:space="preserve"> figure w/ error bars</w:t>
-      </w:r>
-      <w:r>
-        <w:t>]</w:t>
-      </w:r>
-    </w:p>
-    <w:p/>
-    <w:p>
       <w:r>
         <w:t>The</w:t>
       </w:r>
@@ -434,10 +507,7 @@
         <w:t>between the measures of responsiveness</w:t>
       </w:r>
       <w:r>
-        <w:t xml:space="preserve"> </w:t>
-      </w:r>
-      <w:r>
-        <w:t>– big ‘R’, little ‘r’, and the number of responsive districts (R</w:t>
+        <w:t xml:space="preserve"> – big ‘R’, little ‘r’, and the number of responsive districts (R</w:t>
       </w:r>
       <w:r>
         <w:rPr>

</xml_diff>

<commit_message>
Updated NC, IL, & SC analyses
</commit_message>
<xml_diff>
--- a/analysis/IL/IL2022-analysis.docx
+++ b/analysis/IL/IL2022-analysis.docx
@@ -33,10 +33,7 @@
     <w:p/>
     <w:p>
       <w:r>
-        <w:t xml:space="preserve">The SEM </w:t>
-      </w:r>
-      <w:r>
-        <w:t>of the statewide vote share (</w:t>
+        <w:t>The mean statewide Democratic two-party vote share (</w:t>
       </w:r>
       <w:proofErr w:type="spellStart"/>
       <w:r>
@@ -44,22 +41,10 @@
       </w:r>
       <w:proofErr w:type="spellEnd"/>
       <w:r>
-        <w:t xml:space="preserve">) for </w:t>
-      </w:r>
-      <w:r>
-        <w:t xml:space="preserve">the </w:t>
-      </w:r>
-      <w:r>
-        <w:t xml:space="preserve">six </w:t>
-      </w:r>
-      <w:r>
-        <w:t xml:space="preserve">individual elections </w:t>
-      </w:r>
-      <w:r>
-        <w:t xml:space="preserve">in the composite </w:t>
-      </w:r>
-      <w:r>
-        <w:t>is</w:t>
+        <w:t xml:space="preserve">) for the six individual elections in the composite is 0.5813 (58.13%). </w:t>
+      </w:r>
+      <w:r>
+        <w:t>The SEM is</w:t>
       </w:r>
       <w:r>
         <w:t xml:space="preserve"> </w:t>
@@ -74,7 +59,13 @@
         <w:t>42</w:t>
       </w:r>
       <w:r>
-        <w:t>). The individual elections</w:t>
+        <w:t>)</w:t>
+      </w:r>
+      <w:r>
+        <w:t>: t</w:t>
+      </w:r>
+      <w:r>
+        <w:t>he individual elections</w:t>
       </w:r>
       <w:r>
         <w:t xml:space="preserve"> show relatively consistent </w:t>
@@ -91,7 +82,13 @@
       </w:r>
       <w:proofErr w:type="spellEnd"/>
       <w:r>
-        <w:t xml:space="preserve"> and the mean of the individual elections is very small (0.00</w:t>
+        <w:t xml:space="preserve"> </w:t>
+      </w:r>
+      <w:r>
+        <w:t xml:space="preserve">0.5817 (58.17%) </w:t>
+      </w:r>
+      <w:r>
+        <w:t>and the mean of the individual elections is very small (0.00</w:t>
       </w:r>
       <w:r>
         <w:t>04</w:t>
@@ -139,10 +136,7 @@
         <w:t>).</w:t>
       </w:r>
       <w:r>
-        <w:t xml:space="preserve"> </w:t>
-      </w:r>
-      <w:r>
-        <w:t>The white squares with black borders in the r(v) graph below are the composite value which occlude the means (crosses).</w:t>
+        <w:t xml:space="preserve"> The white squares with black borders in the r(v) graph below are the composite value which occlude the means (crosses).</w:t>
       </w:r>
     </w:p>
     <w:p/>
@@ -337,16 +331,20 @@
         <w:t>0058</w:t>
       </w:r>
       <w:r>
-        <w:t xml:space="preserve"> in the local +/– 5% range around the statewide vote share</w:t>
-      </w:r>
-      <w:r>
         <w:t xml:space="preserve"> </w:t>
       </w:r>
       <w:r>
-        <w:t>shown with dotted lines below</w:t>
-      </w:r>
-      <w:r>
-        <w:t>). The composite Sf</w:t>
+        <w:t xml:space="preserve">in the local region). The inferred S(V) curve for the composite is shown with the solid line below, and the local +/– 5% range around </w:t>
+      </w:r>
+      <w:r>
+        <w:lastRenderedPageBreak/>
+        <w:t>the statewide vote share shown with dotted lines.</w:t>
+      </w:r>
+      <w:r>
+        <w:t xml:space="preserve"> </w:t>
+      </w:r>
+      <w:r>
+        <w:t>The composite Sf</w:t>
       </w:r>
       <w:r>
         <w:t>’s</w:t>
@@ -370,7 +368,6 @@
         <w:rPr>
           <w:noProof/>
         </w:rPr>
-        <w:lastRenderedPageBreak/>
         <w:drawing>
           <wp:inline distT="0" distB="0" distL="0" distR="0" wp14:anchorId="18A2734D" wp14:editId="7CF43A8F">
             <wp:extent cx="4279900" cy="4279900"/>
@@ -440,6 +437,59 @@
     </w:p>
     <w:p/>
     <w:p>
+      <w:pPr>
+        <w:jc w:val="center"/>
+      </w:pPr>
+      <w:r>
+        <w:rPr>
+          <w:noProof/>
+        </w:rPr>
+        <w:lastRenderedPageBreak/>
+        <w:drawing>
+          <wp:inline distT="0" distB="0" distL="0" distR="0" wp14:anchorId="50279C7E" wp14:editId="5B6940E5">
+            <wp:extent cx="4379976" cy="3282696"/>
+            <wp:effectExtent l="0" t="0" r="1905" b="0"/>
+            <wp:docPr id="1" name="Picture 1" descr="Chart, box and whisker chart&#10;&#10;Description automatically generated"/>
+            <wp:cNvGraphicFramePr>
+              <a:graphicFrameLocks xmlns:a="http://schemas.openxmlformats.org/drawingml/2006/main" noChangeAspect="1"/>
+            </wp:cNvGraphicFramePr>
+            <a:graphic xmlns:a="http://schemas.openxmlformats.org/drawingml/2006/main">
+              <a:graphicData uri="http://schemas.openxmlformats.org/drawingml/2006/picture">
+                <pic:pic xmlns:pic="http://schemas.openxmlformats.org/drawingml/2006/picture">
+                  <pic:nvPicPr>
+                    <pic:cNvPr id="1" name="Picture 1" descr="Chart, box and whisker chart&#10;&#10;Description automatically generated"/>
+                    <pic:cNvPicPr/>
+                  </pic:nvPicPr>
+                  <pic:blipFill>
+                    <a:blip r:embed="rId10">
+                      <a:extLst>
+                        <a:ext uri="{28A0092B-C50C-407E-A947-70E740481C1C}">
+                          <a14:useLocalDpi xmlns:a14="http://schemas.microsoft.com/office/drawing/2010/main" val="0"/>
+                        </a:ext>
+                      </a:extLst>
+                    </a:blip>
+                    <a:stretch>
+                      <a:fillRect/>
+                    </a:stretch>
+                  </pic:blipFill>
+                  <pic:spPr>
+                    <a:xfrm>
+                      <a:off x="0" y="0"/>
+                      <a:ext cx="4379976" cy="3282696"/>
+                    </a:xfrm>
+                    <a:prstGeom prst="rect">
+                      <a:avLst/>
+                    </a:prstGeom>
+                  </pic:spPr>
+                </pic:pic>
+              </a:graphicData>
+            </a:graphic>
+          </wp:inline>
+        </w:drawing>
+      </w:r>
+    </w:p>
+    <w:p/>
+    <w:p>
       <w:r>
         <w:t xml:space="preserve">The difference for declination </w:t>
       </w:r>
@@ -478,39 +528,6 @@
           <w:highlight w:val="yellow"/>
         </w:rPr>
         <w:t>TODO: Discuss.</w:t>
-      </w:r>
-      <w:r>
-        <w:t>]</w:t>
-      </w:r>
-    </w:p>
-    <w:p/>
-    <w:p>
-      <w:r>
-        <w:t>[</w:t>
-      </w:r>
-      <w:r>
-        <w:rPr>
-          <w:highlight w:val="yellow"/>
-        </w:rPr>
-        <w:t xml:space="preserve">TODO: </w:t>
-      </w:r>
-      <w:r>
-        <w:rPr>
-          <w:highlight w:val="yellow"/>
-        </w:rPr>
-        <w:t>Insert m</w:t>
-      </w:r>
-      <w:r>
-        <w:rPr>
-          <w:highlight w:val="yellow"/>
-        </w:rPr>
-        <w:t>etrics</w:t>
-      </w:r>
-      <w:r>
-        <w:rPr>
-          <w:highlight w:val="yellow"/>
-        </w:rPr>
-        <w:t xml:space="preserve"> figure w/ error bars</w:t>
       </w:r>
       <w:r>
         <w:t>]</w:t>

</xml_diff>

<commit_message>
IL re-worked along with a guide
</commit_message>
<xml_diff>
--- a/analysis/IL/IL2022-analysis.docx
+++ b/analysis/IL/IL2022-analysis.docx
@@ -33,7 +33,85 @@
     <w:p/>
     <w:p>
       <w:r>
-        <w:t>The mean statewide Democratic two-party vote share (</w:t>
+        <w:t xml:space="preserve">Except for declination, the metrics from the two approaches are similar. </w:t>
+      </w:r>
+      <w:proofErr w:type="gramStart"/>
+      <w:r>
+        <w:rPr>
+          <w:highlight w:val="yellow"/>
+        </w:rPr>
+        <w:t>[</w:t>
+      </w:r>
+      <w:proofErr w:type="gramEnd"/>
+      <w:r>
+        <w:rPr>
+          <w:highlight w:val="yellow"/>
+        </w:rPr>
+        <w:t xml:space="preserve">TODO: </w:t>
+      </w:r>
+      <w:r>
+        <w:rPr>
+          <w:highlight w:val="yellow"/>
+        </w:rPr>
+        <w:t>Discuss DECL</w:t>
+      </w:r>
+      <w:r>
+        <w:rPr>
+          <w:highlight w:val="yellow"/>
+        </w:rPr>
+        <w:t>]</w:t>
+      </w:r>
+    </w:p>
+    <w:p/>
+    <w:p>
+      <w:pPr>
+        <w:rPr>
+          <w:b/>
+          <w:bCs/>
+        </w:rPr>
+      </w:pPr>
+      <w:r>
+        <w:rPr>
+          <w:b/>
+          <w:bCs/>
+        </w:rPr>
+        <w:t>Details</w:t>
+      </w:r>
+    </w:p>
+    <w:p>
+      <w:pPr>
+        <w:rPr>
+          <w:b/>
+          <w:bCs/>
+        </w:rPr>
+      </w:pPr>
+    </w:p>
+    <w:p>
+      <w:pPr>
+        <w:rPr>
+          <w:u w:val="single"/>
+        </w:rPr>
+      </w:pPr>
+      <w:r>
+        <w:rPr>
+          <w:u w:val="single"/>
+        </w:rPr>
+        <w:t xml:space="preserve">Election </w:t>
+      </w:r>
+      <w:r>
+        <w:rPr>
+          <w:u w:val="single"/>
+        </w:rPr>
+        <w:t>Input</w:t>
+      </w:r>
+    </w:p>
+    <w:p/>
+    <w:p>
+      <w:r>
+        <w:t xml:space="preserve">The </w:t>
+      </w:r>
+      <w:r>
+        <w:t xml:space="preserve">SEM for </w:t>
       </w:r>
       <w:proofErr w:type="spellStart"/>
       <w:r>
@@ -41,40 +119,90 @@
       </w:r>
       <w:proofErr w:type="spellEnd"/>
       <w:r>
-        <w:t xml:space="preserve">) for the six individual elections in the composite is 0.5813 (58.13%). </w:t>
-      </w:r>
-      <w:r>
-        <w:t>The SEM is</w:t>
+        <w:t xml:space="preserve"> for the six individual elections in the composite is 0.</w:t>
+      </w:r>
+      <w:r>
+        <w:t>0042</w:t>
       </w:r>
       <w:r>
         <w:t xml:space="preserve"> </w:t>
       </w:r>
       <w:r>
-        <w:t>small (</w:t>
-      </w:r>
-      <w:r>
-        <w:t>0.00</w:t>
+        <w:t>or 0</w:t>
+      </w:r>
+      <w:r>
+        <w:t>.</w:t>
       </w:r>
       <w:r>
         <w:t>42</w:t>
       </w:r>
       <w:r>
-        <w:t>)</w:t>
-      </w:r>
-      <w:r>
-        <w:t>: t</w:t>
-      </w:r>
-      <w:r>
-        <w:t>he individual elections</w:t>
-      </w:r>
-      <w:r>
-        <w:t xml:space="preserve"> show relatively consistent </w:t>
-      </w:r>
-      <w:r>
-        <w:t xml:space="preserve">statewide </w:t>
-      </w:r>
-      <w:r>
-        <w:t xml:space="preserve">voting behavior. The absolute difference between the composite </w:t>
+        <w:t>%. The</w:t>
+      </w:r>
+      <w:r>
+        <w:t xml:space="preserve"> </w:t>
+      </w:r>
+      <w:r>
+        <w:t>elections show relatively consistent statewide voting behavior.</w:t>
+      </w:r>
+    </w:p>
+    <w:p/>
+    <w:p>
+      <w:pPr>
+        <w:jc w:val="center"/>
+      </w:pPr>
+      <w:r>
+        <w:rPr>
+          <w:noProof/>
+        </w:rPr>
+        <w:drawing>
+          <wp:inline distT="0" distB="0" distL="0" distR="0" wp14:anchorId="262A66F5" wp14:editId="3249C2A1">
+            <wp:extent cx="4864100" cy="317500"/>
+            <wp:effectExtent l="0" t="0" r="0" b="0"/>
+            <wp:docPr id="6" name="Picture 6"/>
+            <wp:cNvGraphicFramePr>
+              <a:graphicFrameLocks xmlns:a="http://schemas.openxmlformats.org/drawingml/2006/main" noChangeAspect="1"/>
+            </wp:cNvGraphicFramePr>
+            <a:graphic xmlns:a="http://schemas.openxmlformats.org/drawingml/2006/main">
+              <a:graphicData uri="http://schemas.openxmlformats.org/drawingml/2006/picture">
+                <pic:pic xmlns:pic="http://schemas.openxmlformats.org/drawingml/2006/picture">
+                  <pic:nvPicPr>
+                    <pic:cNvPr id="6" name="Picture 6"/>
+                    <pic:cNvPicPr/>
+                  </pic:nvPicPr>
+                  <pic:blipFill>
+                    <a:blip r:embed="rId5">
+                      <a:extLst>
+                        <a:ext uri="{28A0092B-C50C-407E-A947-70E740481C1C}">
+                          <a14:useLocalDpi xmlns:a14="http://schemas.microsoft.com/office/drawing/2010/main" val="0"/>
+                        </a:ext>
+                      </a:extLst>
+                    </a:blip>
+                    <a:stretch>
+                      <a:fillRect/>
+                    </a:stretch>
+                  </pic:blipFill>
+                  <pic:spPr>
+                    <a:xfrm>
+                      <a:off x="0" y="0"/>
+                      <a:ext cx="4864100" cy="317500"/>
+                    </a:xfrm>
+                    <a:prstGeom prst="rect">
+                      <a:avLst/>
+                    </a:prstGeom>
+                  </pic:spPr>
+                </pic:pic>
+              </a:graphicData>
+            </a:graphic>
+          </wp:inline>
+        </w:drawing>
+      </w:r>
+    </w:p>
+    <w:p/>
+    <w:p>
+      <w:commentRangeStart w:id="0"/>
+      <w:r>
+        <w:t xml:space="preserve">The absolute difference between the composite </w:t>
       </w:r>
       <w:proofErr w:type="spellStart"/>
       <w:r>
@@ -82,64 +210,63 @@
       </w:r>
       <w:proofErr w:type="spellEnd"/>
       <w:r>
+        <w:t xml:space="preserve"> and the mean of the individual elections i</w:t>
+      </w:r>
+      <w:r>
+        <w:t xml:space="preserve">s </w:t>
+      </w:r>
+      <w:r>
+        <w:t>0.0004</w:t>
+      </w:r>
+      <w:r>
+        <w:t xml:space="preserve"> or 0.04%.</w:t>
+      </w:r>
+      <w:r>
         <w:t xml:space="preserve"> </w:t>
       </w:r>
-      <w:r>
-        <w:t xml:space="preserve">0.5817 (58.17%) </w:t>
-      </w:r>
-      <w:r>
-        <w:t>and the mean of the individual elections is very small (0.00</w:t>
-      </w:r>
-      <w:r>
-        <w:t>04</w:t>
-      </w:r>
-      <w:r>
-        <w:t>) and a fraction of the SEM (0.</w:t>
-      </w:r>
-      <w:r>
-        <w:t>0999</w:t>
-      </w:r>
-      <w:r>
-        <w:t>).</w:t>
-      </w:r>
-      <w:r>
-        <w:t xml:space="preserve"> </w:t>
+      <w:commentRangeEnd w:id="0"/>
+      <w:r>
+        <w:rPr>
+          <w:rStyle w:val="CommentReference"/>
+        </w:rPr>
+        <w:commentReference w:id="0"/>
       </w:r>
     </w:p>
     <w:p/>
     <w:p>
       <w:r>
-        <w:t xml:space="preserve">Similarly, the absolute differences between the composite district vote shares and the means for the elections </w:t>
-      </w:r>
-      <w:r>
-        <w:t xml:space="preserve">in it </w:t>
-      </w:r>
-      <w:r>
-        <w:t xml:space="preserve">are </w:t>
-      </w:r>
-      <w:r>
-        <w:t xml:space="preserve">very </w:t>
-      </w:r>
-      <w:r>
-        <w:t>small (average: 0.00</w:t>
-      </w:r>
-      <w:r>
-        <w:t>07</w:t>
-      </w:r>
-      <w:r>
-        <w:t>) and fractions of the SEM (average: 0.</w:t>
-      </w:r>
-      <w:r>
-        <w:t>0962</w:t>
-      </w:r>
-      <w:r>
-        <w:t>).</w:t>
-      </w:r>
-      <w:r>
-        <w:t xml:space="preserve"> The white squares with black borders in the r(v) graph below are the composite value which occlude the means (crosses).</w:t>
+        <w:t>T</w:t>
+      </w:r>
+      <w:r>
+        <w:t xml:space="preserve">he </w:t>
+      </w:r>
+      <w:r>
+        <w:t xml:space="preserve">average </w:t>
+      </w:r>
+      <w:r>
+        <w:t>absolute difference between the composite district vote shares and the means for the elections</w:t>
+      </w:r>
+      <w:r>
+        <w:t xml:space="preserve"> is</w:t>
+      </w:r>
+      <w:r>
+        <w:t xml:space="preserve"> 0.0007</w:t>
+      </w:r>
+      <w:r>
+        <w:t xml:space="preserve"> or 0.07%.</w:t>
+      </w:r>
+      <w:r>
+        <w:t xml:space="preserve"> The white squares with black borders in the r(v) graph below are the composite value</w:t>
+      </w:r>
+      <w:r>
+        <w:t>s</w:t>
+      </w:r>
+      <w:r>
+        <w:t xml:space="preserve"> which occlude the means (crosses).</w:t>
       </w:r>
     </w:p>
     <w:p/>
+    <w:p/>
     <w:p>
       <w:pPr>
         <w:jc w:val="center"/>
@@ -149,7 +276,7 @@
           <w:noProof/>
         </w:rPr>
         <w:drawing>
-          <wp:inline distT="0" distB="0" distL="0" distR="0" wp14:anchorId="1B6FA96F" wp14:editId="64269682">
+          <wp:inline distT="0" distB="0" distL="0" distR="0" wp14:anchorId="752BEE32" wp14:editId="315DFC76">
             <wp:extent cx="4279900" cy="2857500"/>
             <wp:effectExtent l="0" t="0" r="0" b="0"/>
             <wp:docPr id="3" name="Picture 3" descr="Chart, line chart&#10;&#10;Description automatically generated"/>
@@ -164,7 +291,7 @@
                     <pic:cNvPicPr/>
                   </pic:nvPicPr>
                   <pic:blipFill>
-                    <a:blip r:embed="rId4">
+                    <a:blip r:embed="rId10">
                       <a:extLst>
                         <a:ext uri="{28A0092B-C50C-407E-A947-70E740481C1C}">
                           <a14:useLocalDpi xmlns:a14="http://schemas.microsoft.com/office/drawing/2010/main" val="0"/>
@@ -191,141 +318,149 @@
         </w:drawing>
       </w:r>
     </w:p>
+    <w:p/>
+    <w:p>
+      <w:pPr>
+        <w:rPr>
+          <w:u w:val="single"/>
+        </w:rPr>
+      </w:pPr>
+      <w:r>
+        <w:rPr>
+          <w:u w:val="single"/>
+        </w:rPr>
+        <w:t>Intermediate Results</w:t>
+      </w:r>
+    </w:p>
+    <w:p>
+      <w:pPr>
+        <w:rPr>
+          <w:u w:val="single"/>
+        </w:rPr>
+      </w:pPr>
+    </w:p>
+    <w:p>
+      <w:r>
+        <w:t xml:space="preserve">The absolute difference between </w:t>
+      </w:r>
+      <w:r>
+        <w:t xml:space="preserve">the estimated </w:t>
+      </w:r>
+      <w:r>
+        <w:t>Sf</w:t>
+      </w:r>
+      <w:r>
+        <w:t xml:space="preserve"> of the composite and the mean for the individual elections </w:t>
+      </w:r>
+      <w:r>
+        <w:t xml:space="preserve">is </w:t>
+      </w:r>
+      <w:r>
+        <w:t>0.0</w:t>
+      </w:r>
+      <w:r>
+        <w:t>119</w:t>
+      </w:r>
+      <w:r>
+        <w:t xml:space="preserve"> or 1.19%,</w:t>
+      </w:r>
+      <w:r>
+        <w:t xml:space="preserve"> roughly one standard erro</w:t>
+      </w:r>
+      <w:r>
+        <w:t>r</w:t>
+      </w:r>
+      <w:r>
+        <w:t>.</w:t>
+      </w:r>
+      <w:r>
+        <w:t xml:space="preserve"> </w:t>
+      </w:r>
+    </w:p>
+    <w:p/>
     <w:p>
       <w:pPr>
         <w:jc w:val="center"/>
       </w:pPr>
-    </w:p>
-    <w:p>
-      <w:commentRangeStart w:id="0"/>
-      <w:r>
-        <w:t>Hence, the two analytical starting points in the composite partisan profile are not appreciably differe</w:t>
-      </w:r>
-      <w:r>
-        <w:t>nt</w:t>
-      </w:r>
-      <w:r>
-        <w:t xml:space="preserve"> than </w:t>
-      </w:r>
-      <w:r>
-        <w:t>the</w:t>
-      </w:r>
-      <w:r>
-        <w:t xml:space="preserve"> mean</w:t>
-      </w:r>
-      <w:r>
-        <w:t>s</w:t>
+      <w:r>
+        <w:rPr>
+          <w:noProof/>
+        </w:rPr>
+        <w:lastRenderedPageBreak/>
+        <w:drawing>
+          <wp:inline distT="0" distB="0" distL="0" distR="0" wp14:anchorId="61F7ADE9" wp14:editId="6BB3105D">
+            <wp:extent cx="4864100" cy="304800"/>
+            <wp:effectExtent l="0" t="0" r="0" b="0"/>
+            <wp:docPr id="7" name="Picture 7"/>
+            <wp:cNvGraphicFramePr>
+              <a:graphicFrameLocks xmlns:a="http://schemas.openxmlformats.org/drawingml/2006/main" noChangeAspect="1"/>
+            </wp:cNvGraphicFramePr>
+            <a:graphic xmlns:a="http://schemas.openxmlformats.org/drawingml/2006/main">
+              <a:graphicData uri="http://schemas.openxmlformats.org/drawingml/2006/picture">
+                <pic:pic xmlns:pic="http://schemas.openxmlformats.org/drawingml/2006/picture">
+                  <pic:nvPicPr>
+                    <pic:cNvPr id="7" name="Picture 7"/>
+                    <pic:cNvPicPr/>
+                  </pic:nvPicPr>
+                  <pic:blipFill>
+                    <a:blip r:embed="rId11">
+                      <a:extLst>
+                        <a:ext uri="{28A0092B-C50C-407E-A947-70E740481C1C}">
+                          <a14:useLocalDpi xmlns:a14="http://schemas.microsoft.com/office/drawing/2010/main" val="0"/>
+                        </a:ext>
+                      </a:extLst>
+                    </a:blip>
+                    <a:stretch>
+                      <a:fillRect/>
+                    </a:stretch>
+                  </pic:blipFill>
+                  <pic:spPr>
+                    <a:xfrm>
+                      <a:off x="0" y="0"/>
+                      <a:ext cx="4864100" cy="304800"/>
+                    </a:xfrm>
+                    <a:prstGeom prst="rect">
+                      <a:avLst/>
+                    </a:prstGeom>
+                  </pic:spPr>
+                </pic:pic>
+              </a:graphicData>
+            </a:graphic>
+          </wp:inline>
+        </w:drawing>
+      </w:r>
+    </w:p>
+    <w:p/>
+    <w:p>
+      <w:r>
+        <w:t>T</w:t>
+      </w:r>
+      <w:r>
+        <w:t xml:space="preserve">he absolute differences between the </w:t>
+      </w:r>
+      <w:r>
+        <w:t xml:space="preserve">estimated </w:t>
+      </w:r>
+      <w:r>
+        <w:t xml:space="preserve">seat shares in </w:t>
+      </w:r>
+      <w:r>
+        <w:t xml:space="preserve">the inferred </w:t>
+      </w:r>
+      <w:r>
+        <w:t>S(V) curve</w:t>
       </w:r>
       <w:r>
         <w:t xml:space="preserve"> </w:t>
       </w:r>
       <w:r>
-        <w:t xml:space="preserve">of those </w:t>
-      </w:r>
-      <w:r>
-        <w:t>for the individual elections.</w:t>
-      </w:r>
-      <w:commentRangeEnd w:id="0"/>
-      <w:r>
-        <w:rPr>
-          <w:rStyle w:val="CommentReference"/>
-        </w:rPr>
-        <w:commentReference w:id="0"/>
-      </w:r>
-    </w:p>
-    <w:p/>
-    <w:p>
-      <w:r>
-        <w:t xml:space="preserve">The absolute difference between </w:t>
-      </w:r>
-      <w:r>
-        <w:t>the estimate</w:t>
-      </w:r>
-      <w:r>
-        <w:t>d</w:t>
-      </w:r>
-      <w:r>
-        <w:t xml:space="preserve"> seat share (Sf)</w:t>
-      </w:r>
-      <w:r>
-        <w:t xml:space="preserve"> of the composite and the means for the individual elections is small (0.0</w:t>
-      </w:r>
-      <w:r>
-        <w:t>119</w:t>
-      </w:r>
-      <w:r>
-        <w:t xml:space="preserve">) </w:t>
-      </w:r>
-      <w:r>
-        <w:t>but roughly one standard error</w:t>
-      </w:r>
-      <w:r>
-        <w:t xml:space="preserve"> (</w:t>
-      </w:r>
-      <w:r>
-        <w:t>1.0366</w:t>
-      </w:r>
-      <w:r>
-        <w:t>).</w:t>
-      </w:r>
-      <w:r>
-        <w:t xml:space="preserve"> [</w:t>
-      </w:r>
-      <w:r>
-        <w:rPr>
-          <w:highlight w:val="yellow"/>
-        </w:rPr>
-        <w:t>TODO: Discuss.</w:t>
-      </w:r>
-      <w:r>
-        <w:t>]</w:t>
-      </w:r>
-    </w:p>
-    <w:p/>
-    <w:p>
-      <w:r>
-        <w:t xml:space="preserve">Hence, the starting point for inferring a S(V) curve – </w:t>
-      </w:r>
-      <w:r>
-        <w:t xml:space="preserve">the point </w:t>
-      </w:r>
-      <w:proofErr w:type="spellStart"/>
-      <w:r>
-        <w:t>Vf</w:t>
-      </w:r>
-      <w:proofErr w:type="spellEnd"/>
-      <w:r>
-        <w:t xml:space="preserve">, Sf – is not </w:t>
-      </w:r>
-      <w:r>
-        <w:t>significantly</w:t>
-      </w:r>
-      <w:r>
-        <w:t xml:space="preserve"> different than the mean</w:t>
-      </w:r>
-      <w:r>
-        <w:t>s</w:t>
-      </w:r>
-      <w:r>
-        <w:t xml:space="preserve"> for the individual elections.</w:t>
-      </w:r>
-    </w:p>
-    <w:p/>
-    <w:p>
-      <w:r>
-        <w:t xml:space="preserve">As one would expect given that, the absolute differences between the seat shares in </w:t>
-      </w:r>
-      <w:r>
-        <w:t xml:space="preserve">the inferred </w:t>
-      </w:r>
-      <w:r>
-        <w:t>S(V) curve</w:t>
-      </w:r>
-      <w:r>
-        <w:t xml:space="preserve"> (Sf) are</w:t>
-      </w:r>
-      <w:r>
-        <w:t xml:space="preserve"> small (averaging just 0.</w:t>
+        <w:t>averag</w:t>
+      </w:r>
+      <w:r>
+        <w:t>e</w:t>
+      </w:r>
+      <w:r>
+        <w:t xml:space="preserve"> 0.</w:t>
       </w:r>
       <w:r>
         <w:t>0058</w:t>
@@ -334,29 +469,10 @@
         <w:t xml:space="preserve"> </w:t>
       </w:r>
       <w:r>
-        <w:t xml:space="preserve">in the local region). The inferred S(V) curve for the composite is shown with the solid line below, and the local +/– 5% range around </w:t>
-      </w:r>
-      <w:r>
-        <w:lastRenderedPageBreak/>
-        <w:t>the statewide vote share shown with dotted lines.</w:t>
-      </w:r>
-      <w:r>
-        <w:t xml:space="preserve"> </w:t>
-      </w:r>
-      <w:r>
-        <w:t>The composite Sf</w:t>
-      </w:r>
-      <w:r>
-        <w:t>’s</w:t>
-      </w:r>
-      <w:r>
-        <w:t xml:space="preserve"> closely track the mean Sf’s</w:t>
-      </w:r>
-      <w:r>
-        <w:t xml:space="preserve"> in the local range</w:t>
-      </w:r>
-      <w:r>
-        <w:t>.</w:t>
+        <w:t xml:space="preserve">or 0.58% </w:t>
+      </w:r>
+      <w:r>
+        <w:t xml:space="preserve">in the local region. </w:t>
       </w:r>
     </w:p>
     <w:p/>
@@ -384,7 +500,7 @@
                     <pic:cNvPicPr/>
                   </pic:nvPicPr>
                   <pic:blipFill>
-                    <a:blip r:embed="rId9">
+                    <a:blip r:embed="rId12">
                       <a:extLst>
                         <a:ext uri="{28A0092B-C50C-407E-A947-70E740481C1C}">
                           <a14:useLocalDpi xmlns:a14="http://schemas.microsoft.com/office/drawing/2010/main" val="0"/>
@@ -413,26 +529,33 @@
     </w:p>
     <w:p/>
     <w:p>
-      <w:r>
-        <w:t xml:space="preserve">The absolute differences between the </w:t>
-      </w:r>
-      <w:r>
-        <w:t>fractional (percentage)</w:t>
-      </w:r>
-      <w:r>
-        <w:t xml:space="preserve"> </w:t>
-      </w:r>
-      <w:r>
-        <w:t>measures of bias</w:t>
-      </w:r>
-      <w:r>
-        <w:t xml:space="preserve"> calculated on the composite and the means of the metrics computed on the individual elections is small (average: 0.</w:t>
-      </w:r>
-      <w:r>
-        <w:t>0056</w:t>
-      </w:r>
-      <w:r>
-        <w:t xml:space="preserve">). </w:t>
+      <w:pPr>
+        <w:keepNext/>
+        <w:rPr>
+          <w:u w:val="single"/>
+        </w:rPr>
+      </w:pPr>
+      <w:r>
+        <w:rPr>
+          <w:u w:val="single"/>
+        </w:rPr>
+        <w:t>Metrics</w:t>
+      </w:r>
+      <w:r>
+        <w:rPr>
+          <w:u w:val="single"/>
+        </w:rPr>
+        <w:t xml:space="preserve"> Output</w:t>
+      </w:r>
+    </w:p>
+    <w:p>
+      <w:pPr>
+        <w:keepNext/>
+      </w:pPr>
+    </w:p>
+    <w:p>
+      <w:r>
+        <w:t xml:space="preserve">The absolute differences between the resulting measures with fractional (percentage) units calculated on the composite and the means of the metrics computed on the individual elections average 0.0056 or 0.56%. </w:t>
       </w:r>
     </w:p>
     <w:p/>
@@ -446,10 +569,10 @@
         </w:rPr>
         <w:lastRenderedPageBreak/>
         <w:drawing>
-          <wp:inline distT="0" distB="0" distL="0" distR="0" wp14:anchorId="50279C7E" wp14:editId="5B6940E5">
+          <wp:inline distT="0" distB="0" distL="0" distR="0" wp14:anchorId="5BFE86F9" wp14:editId="182DFD47">
             <wp:extent cx="4379976" cy="3282696"/>
             <wp:effectExtent l="0" t="0" r="1905" b="0"/>
-            <wp:docPr id="1" name="Picture 1" descr="Chart, box and whisker chart&#10;&#10;Description automatically generated"/>
+            <wp:docPr id="4" name="Picture 4" descr="Chart, box and whisker chart&#10;&#10;Description automatically generated"/>
             <wp:cNvGraphicFramePr>
               <a:graphicFrameLocks xmlns:a="http://schemas.openxmlformats.org/drawingml/2006/main" noChangeAspect="1"/>
             </wp:cNvGraphicFramePr>
@@ -457,11 +580,11 @@
               <a:graphicData uri="http://schemas.openxmlformats.org/drawingml/2006/picture">
                 <pic:pic xmlns:pic="http://schemas.openxmlformats.org/drawingml/2006/picture">
                   <pic:nvPicPr>
-                    <pic:cNvPr id="1" name="Picture 1" descr="Chart, box and whisker chart&#10;&#10;Description automatically generated"/>
+                    <pic:cNvPr id="4" name="Picture 4" descr="Chart, box and whisker chart&#10;&#10;Description automatically generated"/>
                     <pic:cNvPicPr/>
                   </pic:nvPicPr>
                   <pic:blipFill>
-                    <a:blip r:embed="rId10">
+                    <a:blip r:embed="rId13">
                       <a:extLst>
                         <a:ext uri="{28A0092B-C50C-407E-A947-70E740481C1C}">
                           <a14:useLocalDpi xmlns:a14="http://schemas.microsoft.com/office/drawing/2010/main" val="0"/>
@@ -488,49 +611,85 @@
         </w:drawing>
       </w:r>
     </w:p>
+    <w:p>
+      <w:r>
+        <w:t xml:space="preserve">The </w:t>
+      </w:r>
+      <w:r>
+        <w:t xml:space="preserve">absolute </w:t>
+      </w:r>
+      <w:r>
+        <w:t xml:space="preserve">difference for declination is </w:t>
+      </w:r>
+      <w:r>
+        <w:t>3.9968</w:t>
+      </w:r>
+      <w:r>
+        <w:t xml:space="preserve"> </w:t>
+      </w:r>
+      <w:r>
+        <w:t xml:space="preserve">degrees. The SEM is </w:t>
+      </w:r>
+      <w:r>
+        <w:t xml:space="preserve">similar </w:t>
+      </w:r>
+      <w:r>
+        <w:t>3.8996</w:t>
+      </w:r>
+      <w:r>
+        <w:t xml:space="preserve">. </w:t>
+      </w:r>
+    </w:p>
     <w:p/>
     <w:p>
-      <w:r>
-        <w:t xml:space="preserve">The difference for declination </w:t>
-      </w:r>
-      <w:r>
-        <w:t xml:space="preserve">(measured in degrees) </w:t>
-      </w:r>
-      <w:r>
-        <w:t>is, however, significant (</w:t>
-      </w:r>
-      <w:r>
-        <w:t>3.9968</w:t>
-      </w:r>
-      <w:r>
-        <w:t xml:space="preserve"> or ~</w:t>
-      </w:r>
-      <w:r>
-        <w:t>4</w:t>
-      </w:r>
-      <w:r>
-        <w:t xml:space="preserve"> degrees). The SEM is also large (</w:t>
-      </w:r>
-      <w:r>
-        <w:t>3.8996</w:t>
-      </w:r>
-      <w:r>
-        <w:t xml:space="preserve"> or ~</w:t>
-      </w:r>
-      <w:r>
-        <w:t>4</w:t>
-      </w:r>
-      <w:r>
-        <w:t xml:space="preserve"> degrees). [</w:t>
-      </w:r>
-      <w:r>
-        <w:rPr>
-          <w:highlight w:val="yellow"/>
-        </w:rPr>
-        <w:t>TODO: Discuss.</w:t>
-      </w:r>
-      <w:r>
-        <w:t>]</w:t>
+      <w:pPr>
+        <w:jc w:val="center"/>
+      </w:pPr>
+      <w:r>
+        <w:rPr>
+          <w:noProof/>
+        </w:rPr>
+        <w:drawing>
+          <wp:inline distT="0" distB="0" distL="0" distR="0" wp14:anchorId="72F1E71D" wp14:editId="31E313B9">
+            <wp:extent cx="5346700" cy="317500"/>
+            <wp:effectExtent l="0" t="0" r="0" b="0"/>
+            <wp:docPr id="1" name="Picture 1"/>
+            <wp:cNvGraphicFramePr>
+              <a:graphicFrameLocks xmlns:a="http://schemas.openxmlformats.org/drawingml/2006/main" noChangeAspect="1"/>
+            </wp:cNvGraphicFramePr>
+            <a:graphic xmlns:a="http://schemas.openxmlformats.org/drawingml/2006/main">
+              <a:graphicData uri="http://schemas.openxmlformats.org/drawingml/2006/picture">
+                <pic:pic xmlns:pic="http://schemas.openxmlformats.org/drawingml/2006/picture">
+                  <pic:nvPicPr>
+                    <pic:cNvPr id="1" name="Picture 1"/>
+                    <pic:cNvPicPr/>
+                  </pic:nvPicPr>
+                  <pic:blipFill>
+                    <a:blip r:embed="rId14">
+                      <a:extLst>
+                        <a:ext uri="{28A0092B-C50C-407E-A947-70E740481C1C}">
+                          <a14:useLocalDpi xmlns:a14="http://schemas.microsoft.com/office/drawing/2010/main" val="0"/>
+                        </a:ext>
+                      </a:extLst>
+                    </a:blip>
+                    <a:stretch>
+                      <a:fillRect/>
+                    </a:stretch>
+                  </pic:blipFill>
+                  <pic:spPr>
+                    <a:xfrm>
+                      <a:off x="0" y="0"/>
+                      <a:ext cx="5346700" cy="317500"/>
+                    </a:xfrm>
+                    <a:prstGeom prst="rect">
+                      <a:avLst/>
+                    </a:prstGeom>
+                  </pic:spPr>
+                </pic:pic>
+              </a:graphicData>
+            </a:graphic>
+          </wp:inline>
+        </w:drawing>
       </w:r>
     </w:p>
     <w:p/>
@@ -542,46 +701,77 @@
         <w:t xml:space="preserve"> absolute differences </w:t>
       </w:r>
       <w:r>
-        <w:t>between the measures of responsiveness</w:t>
-      </w:r>
-      <w:r>
-        <w:t xml:space="preserve"> – big ‘R’, little ‘r’, and the number of responsive districts (R</w:t>
-      </w:r>
-      <w:r>
-        <w:rPr>
-          <w:vertAlign w:val="subscript"/>
-        </w:rPr>
-        <w:t>d</w:t>
-      </w:r>
-      <w:r>
-        <w:t xml:space="preserve">) – </w:t>
-      </w:r>
-      <w:r>
-        <w:t xml:space="preserve">for the composite and the means for the individual elections </w:t>
-      </w:r>
-      <w:r>
-        <w:t>are</w:t>
-      </w:r>
-      <w:r>
-        <w:t xml:space="preserve"> small (</w:t>
-      </w:r>
-      <w:r>
-        <w:t>0.1099, 0.2023,</w:t>
-      </w:r>
-      <w:r>
-        <w:t xml:space="preserve"> and 0.</w:t>
-      </w:r>
-      <w:r>
-        <w:t>4402 for values typically in the low single digits</w:t>
-      </w:r>
-      <w:r>
-        <w:t>)</w:t>
-      </w:r>
-      <w:r>
-        <w:t>, and the differences are all roughly one standard error or less</w:t>
+        <w:t xml:space="preserve">between R and r for the composite and the means for the individual elections is </w:t>
+      </w:r>
+      <w:r>
+        <w:t>0.1099</w:t>
+      </w:r>
+      <w:r>
+        <w:t xml:space="preserve"> and</w:t>
+      </w:r>
+      <w:r>
+        <w:t xml:space="preserve"> 0.2023</w:t>
+      </w:r>
+      <w:r>
+        <w:t>, respectively</w:t>
       </w:r>
       <w:r>
         <w:t xml:space="preserve">. </w:t>
+      </w:r>
+      <w:r>
+        <w:t xml:space="preserve"> </w:t>
+      </w:r>
+    </w:p>
+    <w:p/>
+    <w:p>
+      <w:pPr>
+        <w:jc w:val="center"/>
+      </w:pPr>
+      <w:r>
+        <w:rPr>
+          <w:noProof/>
+        </w:rPr>
+        <w:drawing>
+          <wp:inline distT="0" distB="0" distL="0" distR="0" wp14:anchorId="3291E8CB" wp14:editId="6780ECBC">
+            <wp:extent cx="4864100" cy="444500"/>
+            <wp:effectExtent l="0" t="0" r="0" b="0"/>
+            <wp:docPr id="5" name="Picture 5"/>
+            <wp:cNvGraphicFramePr>
+              <a:graphicFrameLocks xmlns:a="http://schemas.openxmlformats.org/drawingml/2006/main" noChangeAspect="1"/>
+            </wp:cNvGraphicFramePr>
+            <a:graphic xmlns:a="http://schemas.openxmlformats.org/drawingml/2006/main">
+              <a:graphicData uri="http://schemas.openxmlformats.org/drawingml/2006/picture">
+                <pic:pic xmlns:pic="http://schemas.openxmlformats.org/drawingml/2006/picture">
+                  <pic:nvPicPr>
+                    <pic:cNvPr id="5" name="Picture 5"/>
+                    <pic:cNvPicPr/>
+                  </pic:nvPicPr>
+                  <pic:blipFill>
+                    <a:blip r:embed="rId15">
+                      <a:extLst>
+                        <a:ext uri="{28A0092B-C50C-407E-A947-70E740481C1C}">
+                          <a14:useLocalDpi xmlns:a14="http://schemas.microsoft.com/office/drawing/2010/main" val="0"/>
+                        </a:ext>
+                      </a:extLst>
+                    </a:blip>
+                    <a:stretch>
+                      <a:fillRect/>
+                    </a:stretch>
+                  </pic:blipFill>
+                  <pic:spPr>
+                    <a:xfrm>
+                      <a:off x="0" y="0"/>
+                      <a:ext cx="4864100" cy="444500"/>
+                    </a:xfrm>
+                    <a:prstGeom prst="rect">
+                      <a:avLst/>
+                    </a:prstGeom>
+                  </pic:spPr>
+                </pic:pic>
+              </a:graphicData>
+            </a:graphic>
+          </wp:inline>
+        </w:drawing>
       </w:r>
     </w:p>
     <w:p/>
@@ -612,7 +802,7 @@
 
 <file path=word/comments.xml><?xml version="1.0" encoding="utf-8"?>
 <w:comments xmlns:wpc="http://schemas.microsoft.com/office/word/2010/wordprocessingCanvas" xmlns:cx="http://schemas.microsoft.com/office/drawing/2014/chartex" xmlns:cx1="http://schemas.microsoft.com/office/drawing/2015/9/8/chartex" xmlns:cx2="http://schemas.microsoft.com/office/drawing/2015/10/21/chartex" xmlns:cx3="http://schemas.microsoft.com/office/drawing/2016/5/9/chartex" xmlns:cx4="http://schemas.microsoft.com/office/drawing/2016/5/10/chartex" xmlns:cx5="http://schemas.microsoft.com/office/drawing/2016/5/11/chartex" xmlns:cx6="http://schemas.microsoft.com/office/drawing/2016/5/12/chartex" xmlns:cx7="http://schemas.microsoft.com/office/drawing/2016/5/13/chartex" xmlns:cx8="http://schemas.microsoft.com/office/drawing/2016/5/14/chartex" xmlns:mc="http://schemas.openxmlformats.org/markup-compatibility/2006" xmlns:aink="http://schemas.microsoft.com/office/drawing/2016/ink" xmlns:am3d="http://schemas.microsoft.com/office/drawing/2017/model3d" xmlns:o="urn:schemas-microsoft-com:office:office" xmlns:oel="http://schemas.microsoft.com/office/2019/extlst" xmlns:r="http://schemas.openxmlformats.org/officeDocument/2006/relationships" xmlns:m="http://schemas.openxmlformats.org/officeDocument/2006/math" xmlns:v="urn:schemas-microsoft-com:vml" xmlns:wp14="http://schemas.microsoft.com/office/word/2010/wordprocessingDrawing" xmlns:wp="http://schemas.openxmlformats.org/drawingml/2006/wordprocessingDrawing" xmlns:w10="urn:schemas-microsoft-com:office:word" xmlns:w="http://schemas.openxmlformats.org/wordprocessingml/2006/main" xmlns:w14="http://schemas.microsoft.com/office/word/2010/wordml" xmlns:w15="http://schemas.microsoft.com/office/word/2012/wordml" xmlns:w16cex="http://schemas.microsoft.com/office/word/2018/wordml/cex" xmlns:w16cid="http://schemas.microsoft.com/office/word/2016/wordml/cid" xmlns:w16="http://schemas.microsoft.com/office/word/2018/wordml" xmlns:w16sdtdh="http://schemas.microsoft.com/office/word/2020/wordml/sdtdatahash" xmlns:w16se="http://schemas.microsoft.com/office/word/2015/wordml/symex" xmlns:wpg="http://schemas.microsoft.com/office/word/2010/wordprocessingGroup" xmlns:wpi="http://schemas.microsoft.com/office/word/2010/wordprocessingInk" xmlns:wne="http://schemas.microsoft.com/office/word/2006/wordml" xmlns:wps="http://schemas.microsoft.com/office/word/2010/wordprocessingShape" mc:Ignorable="w14 w15 w16se w16cid w16 w16cex w16sdtdh wp14">
-  <w:comment w:id="0" w:author="Alec Ramsay" w:date="2022-06-25T07:49:00Z" w:initials="AR">
+  <w:comment w:id="0" w:author="Alec Ramsay" w:date="2022-06-30T10:28:00Z" w:initials="AR">
     <w:p>
       <w:r>
         <w:rPr>
@@ -634,20 +824,140 @@
 
 <file path=word/commentsExtended.xml><?xml version="1.0" encoding="utf-8"?>
 <w15:commentsEx xmlns:wpc="http://schemas.microsoft.com/office/word/2010/wordprocessingCanvas" xmlns:cx="http://schemas.microsoft.com/office/drawing/2014/chartex" xmlns:cx1="http://schemas.microsoft.com/office/drawing/2015/9/8/chartex" xmlns:cx2="http://schemas.microsoft.com/office/drawing/2015/10/21/chartex" xmlns:cx3="http://schemas.microsoft.com/office/drawing/2016/5/9/chartex" xmlns:cx4="http://schemas.microsoft.com/office/drawing/2016/5/10/chartex" xmlns:cx5="http://schemas.microsoft.com/office/drawing/2016/5/11/chartex" xmlns:cx6="http://schemas.microsoft.com/office/drawing/2016/5/12/chartex" xmlns:cx7="http://schemas.microsoft.com/office/drawing/2016/5/13/chartex" xmlns:cx8="http://schemas.microsoft.com/office/drawing/2016/5/14/chartex" xmlns:mc="http://schemas.openxmlformats.org/markup-compatibility/2006" xmlns:aink="http://schemas.microsoft.com/office/drawing/2016/ink" xmlns:am3d="http://schemas.microsoft.com/office/drawing/2017/model3d" xmlns:o="urn:schemas-microsoft-com:office:office" xmlns:oel="http://schemas.microsoft.com/office/2019/extlst" xmlns:r="http://schemas.openxmlformats.org/officeDocument/2006/relationships" xmlns:m="http://schemas.openxmlformats.org/officeDocument/2006/math" xmlns:v="urn:schemas-microsoft-com:vml" xmlns:wp14="http://schemas.microsoft.com/office/word/2010/wordprocessingDrawing" xmlns:wp="http://schemas.openxmlformats.org/drawingml/2006/wordprocessingDrawing" xmlns:w10="urn:schemas-microsoft-com:office:word" xmlns:w="http://schemas.openxmlformats.org/wordprocessingml/2006/main" xmlns:w14="http://schemas.microsoft.com/office/word/2010/wordml" xmlns:w15="http://schemas.microsoft.com/office/word/2012/wordml" xmlns:w16cex="http://schemas.microsoft.com/office/word/2018/wordml/cex" xmlns:w16cid="http://schemas.microsoft.com/office/word/2016/wordml/cid" xmlns:w16="http://schemas.microsoft.com/office/word/2018/wordml" xmlns:w16sdtdh="http://schemas.microsoft.com/office/word/2020/wordml/sdtdatahash" xmlns:w16se="http://schemas.microsoft.com/office/word/2015/wordml/symex" xmlns:wpg="http://schemas.microsoft.com/office/word/2010/wordprocessingGroup" xmlns:wpi="http://schemas.microsoft.com/office/word/2010/wordprocessingInk" xmlns:wne="http://schemas.microsoft.com/office/word/2006/wordml" xmlns:wps="http://schemas.microsoft.com/office/word/2010/wordprocessingShape" mc:Ignorable="w14 w15 w16se w16cid w16 w16cex w16sdtdh wp14">
-  <w15:commentEx w15:paraId="0635167E" w15:done="0"/>
+  <w15:commentEx w15:paraId="6B4343C0" w15:done="0"/>
 </w15:commentsEx>
 </file>
 
 <file path=word/commentsExtensible.xml><?xml version="1.0" encoding="utf-8"?>
 <w16cex:commentsExtensible xmlns:wpc="http://schemas.microsoft.com/office/word/2010/wordprocessingCanvas" xmlns:cx="http://schemas.microsoft.com/office/drawing/2014/chartex" xmlns:cx1="http://schemas.microsoft.com/office/drawing/2015/9/8/chartex" xmlns:cx2="http://schemas.microsoft.com/office/drawing/2015/10/21/chartex" xmlns:cx3="http://schemas.microsoft.com/office/drawing/2016/5/9/chartex" xmlns:cx4="http://schemas.microsoft.com/office/drawing/2016/5/10/chartex" xmlns:cx5="http://schemas.microsoft.com/office/drawing/2016/5/11/chartex" xmlns:cx6="http://schemas.microsoft.com/office/drawing/2016/5/12/chartex" xmlns:cx7="http://schemas.microsoft.com/office/drawing/2016/5/13/chartex" xmlns:cx8="http://schemas.microsoft.com/office/drawing/2016/5/14/chartex" xmlns:mc="http://schemas.openxmlformats.org/markup-compatibility/2006" xmlns:aink="http://schemas.microsoft.com/office/drawing/2016/ink" xmlns:am3d="http://schemas.microsoft.com/office/drawing/2017/model3d" xmlns:o="urn:schemas-microsoft-com:office:office" xmlns:oel="http://schemas.microsoft.com/office/2019/extlst" xmlns:r="http://schemas.openxmlformats.org/officeDocument/2006/relationships" xmlns:m="http://schemas.openxmlformats.org/officeDocument/2006/math" xmlns:v="urn:schemas-microsoft-com:vml" xmlns:wp14="http://schemas.microsoft.com/office/word/2010/wordprocessingDrawing" xmlns:wp="http://schemas.openxmlformats.org/drawingml/2006/wordprocessingDrawing" xmlns:w10="urn:schemas-microsoft-com:office:word" xmlns:w="http://schemas.openxmlformats.org/wordprocessingml/2006/main" xmlns:w14="http://schemas.microsoft.com/office/word/2010/wordml" xmlns:w15="http://schemas.microsoft.com/office/word/2012/wordml" xmlns:w16cex="http://schemas.microsoft.com/office/word/2018/wordml/cex" xmlns:w16cid="http://schemas.microsoft.com/office/word/2016/wordml/cid" xmlns:w16="http://schemas.microsoft.com/office/word/2018/wordml" xmlns:w16sdtdh="http://schemas.microsoft.com/office/word/2020/wordml/sdtdatahash" xmlns:w16se="http://schemas.microsoft.com/office/word/2015/wordml/symex" xmlns:wpg="http://schemas.microsoft.com/office/word/2010/wordprocessingGroup" xmlns:wpi="http://schemas.microsoft.com/office/word/2010/wordprocessingInk" xmlns:wne="http://schemas.microsoft.com/office/word/2006/wordml" xmlns:wps="http://schemas.microsoft.com/office/word/2010/wordprocessingShape" mc:Ignorable="w14 w15 w16se w16cid w16 w16cex w16sdtdh wp14">
-  <w16cex:commentExtensible w16cex:durableId="26613C9E" w16cex:dateUtc="2022-06-25T14:49:00Z"/>
+  <w16cex:commentExtensible w16cex:durableId="2667F937" w16cex:dateUtc="2022-06-30T17:28:00Z"/>
 </w16cex:commentsExtensible>
 </file>
 
 <file path=word/commentsIds.xml><?xml version="1.0" encoding="utf-8"?>
 <w16cid:commentsIds xmlns:wpc="http://schemas.microsoft.com/office/word/2010/wordprocessingCanvas" xmlns:cx="http://schemas.microsoft.com/office/drawing/2014/chartex" xmlns:cx1="http://schemas.microsoft.com/office/drawing/2015/9/8/chartex" xmlns:cx2="http://schemas.microsoft.com/office/drawing/2015/10/21/chartex" xmlns:cx3="http://schemas.microsoft.com/office/drawing/2016/5/9/chartex" xmlns:cx4="http://schemas.microsoft.com/office/drawing/2016/5/10/chartex" xmlns:cx5="http://schemas.microsoft.com/office/drawing/2016/5/11/chartex" xmlns:cx6="http://schemas.microsoft.com/office/drawing/2016/5/12/chartex" xmlns:cx7="http://schemas.microsoft.com/office/drawing/2016/5/13/chartex" xmlns:cx8="http://schemas.microsoft.com/office/drawing/2016/5/14/chartex" xmlns:mc="http://schemas.openxmlformats.org/markup-compatibility/2006" xmlns:aink="http://schemas.microsoft.com/office/drawing/2016/ink" xmlns:am3d="http://schemas.microsoft.com/office/drawing/2017/model3d" xmlns:o="urn:schemas-microsoft-com:office:office" xmlns:oel="http://schemas.microsoft.com/office/2019/extlst" xmlns:r="http://schemas.openxmlformats.org/officeDocument/2006/relationships" xmlns:m="http://schemas.openxmlformats.org/officeDocument/2006/math" xmlns:v="urn:schemas-microsoft-com:vml" xmlns:wp14="http://schemas.microsoft.com/office/word/2010/wordprocessingDrawing" xmlns:wp="http://schemas.openxmlformats.org/drawingml/2006/wordprocessingDrawing" xmlns:w10="urn:schemas-microsoft-com:office:word" xmlns:w="http://schemas.openxmlformats.org/wordprocessingml/2006/main" xmlns:w14="http://schemas.microsoft.com/office/word/2010/wordml" xmlns:w15="http://schemas.microsoft.com/office/word/2012/wordml" xmlns:w16cex="http://schemas.microsoft.com/office/word/2018/wordml/cex" xmlns:w16cid="http://schemas.microsoft.com/office/word/2016/wordml/cid" xmlns:w16="http://schemas.microsoft.com/office/word/2018/wordml" xmlns:w16sdtdh="http://schemas.microsoft.com/office/word/2020/wordml/sdtdatahash" xmlns:w16se="http://schemas.microsoft.com/office/word/2015/wordml/symex" xmlns:wpg="http://schemas.microsoft.com/office/word/2010/wordprocessingGroup" xmlns:wpi="http://schemas.microsoft.com/office/word/2010/wordprocessingInk" xmlns:wne="http://schemas.microsoft.com/office/word/2006/wordml" xmlns:wps="http://schemas.microsoft.com/office/word/2010/wordprocessingShape" mc:Ignorable="w14 w15 w16se w16cid w16 w16cex w16sdtdh wp14">
-  <w16cid:commentId w16cid:paraId="0635167E" w16cid:durableId="26613C9E"/>
+  <w16cid:commentId w16cid:paraId="6B4343C0" w16cid:durableId="2667F937"/>
 </w16cid:commentsIds>
+</file>
+
+<file path=word/numbering.xml><?xml version="1.0" encoding="utf-8"?>
+<w:numbering xmlns:wpc="http://schemas.microsoft.com/office/word/2010/wordprocessingCanvas" xmlns:cx="http://schemas.microsoft.com/office/drawing/2014/chartex" xmlns:cx1="http://schemas.microsoft.com/office/drawing/2015/9/8/chartex" xmlns:cx2="http://schemas.microsoft.com/office/drawing/2015/10/21/chartex" xmlns:cx3="http://schemas.microsoft.com/office/drawing/2016/5/9/chartex" xmlns:cx4="http://schemas.microsoft.com/office/drawing/2016/5/10/chartex" xmlns:cx5="http://schemas.microsoft.com/office/drawing/2016/5/11/chartex" xmlns:cx6="http://schemas.microsoft.com/office/drawing/2016/5/12/chartex" xmlns:cx7="http://schemas.microsoft.com/office/drawing/2016/5/13/chartex" xmlns:cx8="http://schemas.microsoft.com/office/drawing/2016/5/14/chartex" xmlns:mc="http://schemas.openxmlformats.org/markup-compatibility/2006" xmlns:aink="http://schemas.microsoft.com/office/drawing/2016/ink" xmlns:am3d="http://schemas.microsoft.com/office/drawing/2017/model3d" xmlns:o="urn:schemas-microsoft-com:office:office" xmlns:oel="http://schemas.microsoft.com/office/2019/extlst" xmlns:r="http://schemas.openxmlformats.org/officeDocument/2006/relationships" xmlns:m="http://schemas.openxmlformats.org/officeDocument/2006/math" xmlns:v="urn:schemas-microsoft-com:vml" xmlns:wp14="http://schemas.microsoft.com/office/word/2010/wordprocessingDrawing" xmlns:wp="http://schemas.openxmlformats.org/drawingml/2006/wordprocessingDrawing" xmlns:w10="urn:schemas-microsoft-com:office:word" xmlns:w="http://schemas.openxmlformats.org/wordprocessingml/2006/main" xmlns:w14="http://schemas.microsoft.com/office/word/2010/wordml" xmlns:w15="http://schemas.microsoft.com/office/word/2012/wordml" xmlns:w16cex="http://schemas.microsoft.com/office/word/2018/wordml/cex" xmlns:w16cid="http://schemas.microsoft.com/office/word/2016/wordml/cid" xmlns:w16="http://schemas.microsoft.com/office/word/2018/wordml" xmlns:w16sdtdh="http://schemas.microsoft.com/office/word/2020/wordml/sdtdatahash" xmlns:w16se="http://schemas.microsoft.com/office/word/2015/wordml/symex" xmlns:wpg="http://schemas.microsoft.com/office/word/2010/wordprocessingGroup" xmlns:wpi="http://schemas.microsoft.com/office/word/2010/wordprocessingInk" xmlns:wne="http://schemas.microsoft.com/office/word/2006/wordml" xmlns:wps="http://schemas.microsoft.com/office/word/2010/wordprocessingShape" mc:Ignorable="w14 w15 w16se w16cid w16 w16cex w16sdtdh wp14">
+  <w:abstractNum w:abstractNumId="0" w15:restartNumberingAfterBreak="0">
+    <w:nsid w:val="74A65094"/>
+    <w:multiLevelType w:val="hybridMultilevel"/>
+    <w:tmpl w:val="BF443FE4"/>
+    <w:lvl w:ilvl="0" w:tplc="AECA230A">
+      <w:numFmt w:val="bullet"/>
+      <w:lvlText w:val=""/>
+      <w:lvlJc w:val="left"/>
+      <w:pPr>
+        <w:ind w:left="720" w:hanging="360"/>
+      </w:pPr>
+      <w:rPr>
+        <w:rFonts w:ascii="Symbol" w:eastAsiaTheme="minorHAnsi" w:hAnsi="Symbol" w:cstheme="minorBidi" w:hint="default"/>
+      </w:rPr>
+    </w:lvl>
+    <w:lvl w:ilvl="1" w:tplc="04090003" w:tentative="1">
+      <w:start w:val="1"/>
+      <w:numFmt w:val="bullet"/>
+      <w:lvlText w:val="o"/>
+      <w:lvlJc w:val="left"/>
+      <w:pPr>
+        <w:ind w:left="1440" w:hanging="360"/>
+      </w:pPr>
+      <w:rPr>
+        <w:rFonts w:ascii="Courier New" w:hAnsi="Courier New" w:cs="Courier New" w:hint="default"/>
+      </w:rPr>
+    </w:lvl>
+    <w:lvl w:ilvl="2" w:tplc="04090005" w:tentative="1">
+      <w:start w:val="1"/>
+      <w:numFmt w:val="bullet"/>
+      <w:lvlText w:val=""/>
+      <w:lvlJc w:val="left"/>
+      <w:pPr>
+        <w:ind w:left="2160" w:hanging="360"/>
+      </w:pPr>
+      <w:rPr>
+        <w:rFonts w:ascii="Wingdings" w:hAnsi="Wingdings" w:hint="default"/>
+      </w:rPr>
+    </w:lvl>
+    <w:lvl w:ilvl="3" w:tplc="04090001" w:tentative="1">
+      <w:start w:val="1"/>
+      <w:numFmt w:val="bullet"/>
+      <w:lvlText w:val=""/>
+      <w:lvlJc w:val="left"/>
+      <w:pPr>
+        <w:ind w:left="2880" w:hanging="360"/>
+      </w:pPr>
+      <w:rPr>
+        <w:rFonts w:ascii="Symbol" w:hAnsi="Symbol" w:hint="default"/>
+      </w:rPr>
+    </w:lvl>
+    <w:lvl w:ilvl="4" w:tplc="04090003" w:tentative="1">
+      <w:start w:val="1"/>
+      <w:numFmt w:val="bullet"/>
+      <w:lvlText w:val="o"/>
+      <w:lvlJc w:val="left"/>
+      <w:pPr>
+        <w:ind w:left="3600" w:hanging="360"/>
+      </w:pPr>
+      <w:rPr>
+        <w:rFonts w:ascii="Courier New" w:hAnsi="Courier New" w:cs="Courier New" w:hint="default"/>
+      </w:rPr>
+    </w:lvl>
+    <w:lvl w:ilvl="5" w:tplc="04090005" w:tentative="1">
+      <w:start w:val="1"/>
+      <w:numFmt w:val="bullet"/>
+      <w:lvlText w:val=""/>
+      <w:lvlJc w:val="left"/>
+      <w:pPr>
+        <w:ind w:left="4320" w:hanging="360"/>
+      </w:pPr>
+      <w:rPr>
+        <w:rFonts w:ascii="Wingdings" w:hAnsi="Wingdings" w:hint="default"/>
+      </w:rPr>
+    </w:lvl>
+    <w:lvl w:ilvl="6" w:tplc="04090001" w:tentative="1">
+      <w:start w:val="1"/>
+      <w:numFmt w:val="bullet"/>
+      <w:lvlText w:val=""/>
+      <w:lvlJc w:val="left"/>
+      <w:pPr>
+        <w:ind w:left="5040" w:hanging="360"/>
+      </w:pPr>
+      <w:rPr>
+        <w:rFonts w:ascii="Symbol" w:hAnsi="Symbol" w:hint="default"/>
+      </w:rPr>
+    </w:lvl>
+    <w:lvl w:ilvl="7" w:tplc="04090003" w:tentative="1">
+      <w:start w:val="1"/>
+      <w:numFmt w:val="bullet"/>
+      <w:lvlText w:val="o"/>
+      <w:lvlJc w:val="left"/>
+      <w:pPr>
+        <w:ind w:left="5760" w:hanging="360"/>
+      </w:pPr>
+      <w:rPr>
+        <w:rFonts w:ascii="Courier New" w:hAnsi="Courier New" w:cs="Courier New" w:hint="default"/>
+      </w:rPr>
+    </w:lvl>
+    <w:lvl w:ilvl="8" w:tplc="04090005" w:tentative="1">
+      <w:start w:val="1"/>
+      <w:numFmt w:val="bullet"/>
+      <w:lvlText w:val=""/>
+      <w:lvlJc w:val="left"/>
+      <w:pPr>
+        <w:ind w:left="6480" w:hanging="360"/>
+      </w:pPr>
+      <w:rPr>
+        <w:rFonts w:ascii="Wingdings" w:hAnsi="Wingdings" w:hint="default"/>
+      </w:rPr>
+    </w:lvl>
+  </w:abstractNum>
+  <w:num w:numId="1" w16cid:durableId="1302880200">
+    <w:abstractNumId w:val="0"/>
+  </w:num>
+</w:numbering>
 </file>
 
 <file path=word/people.xml><?xml version="1.0" encoding="utf-8"?>
@@ -1145,6 +1455,17 @@
       <w:szCs w:val="20"/>
     </w:rPr>
   </w:style>
+  <w:style w:type="paragraph" w:styleId="ListParagraph">
+    <w:name w:val="List Paragraph"/>
+    <w:basedOn w:val="Normal"/>
+    <w:uiPriority w:val="34"/>
+    <w:qFormat/>
+    <w:rsid w:val="005162A2"/>
+    <w:pPr>
+      <w:ind w:left="720"/>
+      <w:contextualSpacing/>
+    </w:pPr>
+  </w:style>
 </w:styles>
 </file>
 

</xml_diff>

<commit_message>
Re-worked analyses to be more descriptive
</commit_message>
<xml_diff>
--- a/analysis/IL/IL2022-analysis.docx
+++ b/analysis/IL/IL2022-analysis.docx
@@ -33,21 +33,22 @@
     <w:p/>
     <w:p>
       <w:r>
-        <w:t xml:space="preserve">Except for declination, the metrics from the two approaches are similar. </w:t>
-      </w:r>
-      <w:proofErr w:type="gramStart"/>
+        <w:t xml:space="preserve">The input elections show relatively consistent statewide voting behavior. </w:t>
+      </w:r>
+      <w:r>
+        <w:t xml:space="preserve">Except declination, the </w:t>
+      </w:r>
+      <w:r>
+        <w:t xml:space="preserve">output </w:t>
+      </w:r>
+      <w:r>
+        <w:t xml:space="preserve">metrics from the two approaches are similar. </w:t>
+      </w:r>
       <w:r>
         <w:rPr>
           <w:highlight w:val="yellow"/>
         </w:rPr>
-        <w:t>[</w:t>
-      </w:r>
-      <w:proofErr w:type="gramEnd"/>
-      <w:r>
-        <w:rPr>
-          <w:highlight w:val="yellow"/>
-        </w:rPr>
-        <w:t xml:space="preserve">TODO: </w:t>
+        <w:t xml:space="preserve">[TODO: </w:t>
       </w:r>
       <w:r>
         <w:rPr>
@@ -137,13 +138,7 @@
         <w:t>42</w:t>
       </w:r>
       <w:r>
-        <w:t>%. The</w:t>
-      </w:r>
-      <w:r>
-        <w:t xml:space="preserve"> </w:t>
-      </w:r>
-      <w:r>
-        <w:t>elections show relatively consistent statewide voting behavior.</w:t>
+        <w:t xml:space="preserve">%. </w:t>
       </w:r>
     </w:p>
     <w:p/>
@@ -266,7 +261,6 @@
       </w:r>
     </w:p>
     <w:p/>
-    <w:p/>
     <w:p>
       <w:pPr>
         <w:jc w:val="center"/>
@@ -386,7 +380,6 @@
         <w:rPr>
           <w:noProof/>
         </w:rPr>
-        <w:lastRenderedPageBreak/>
         <w:drawing>
           <wp:inline distT="0" distB="0" distL="0" distR="0" wp14:anchorId="61F7ADE9" wp14:editId="6BB3105D">
             <wp:extent cx="4864100" cy="304800"/>

</xml_diff>